<commit_message>
accept review of yongle
</commit_message>
<xml_diff>
--- a/spacecraft, data and humans/spacecraft，data and hunmans @lele-review.docx
+++ b/spacecraft, data and humans/spacecraft，data and hunmans @lele-review.docx
@@ -1,6 +1,6 @@
 
 <file path=word/document.xml><?xml version="1.0" encoding="utf-8"?>
-<w:document xmlns:wpc="http://schemas.microsoft.com/office/word/2010/wordprocessingCanvas" xmlns:cx="http://schemas.microsoft.com/office/drawing/2014/chartex" xmlns:cx1="http://schemas.microsoft.com/office/drawing/2015/9/8/chartex" xmlns:cx2="http://schemas.microsoft.com/office/drawing/2015/10/21/chartex" xmlns:cx3="http://schemas.microsoft.com/office/drawing/2016/5/9/chartex" xmlns:cx4="http://schemas.microsoft.com/office/drawing/2016/5/10/chartex" xmlns:cx5="http://schemas.microsoft.com/office/drawing/2016/5/11/chartex" xmlns:cx6="http://schemas.microsoft.com/office/drawing/2016/5/12/chartex" xmlns:cx7="http://schemas.microsoft.com/office/drawing/2016/5/13/chartex" xmlns:cx8="http://schemas.microsoft.com/office/drawing/2016/5/14/chartex" xmlns:mc="http://schemas.openxmlformats.org/markup-compatibility/2006" xmlns:aink="http://schemas.microsoft.com/office/drawing/2016/ink" xmlns:am3d="http://schemas.microsoft.com/office/drawing/2017/model3d" xmlns:o="urn:schemas-microsoft-com:office:office" xmlns:r="http://schemas.openxmlformats.org/officeDocument/2006/relationships" xmlns:m="http://schemas.openxmlformats.org/officeDocument/2006/math" xmlns:v="urn:schemas-microsoft-com:vml" xmlns:wp14="http://schemas.microsoft.com/office/word/2010/wordprocessingDrawing" xmlns:wp="http://schemas.openxmlformats.org/drawingml/2006/wordprocessingDrawing" xmlns:w10="urn:schemas-microsoft-com:office:word" xmlns:w="http://schemas.openxmlformats.org/wordprocessingml/2006/main" xmlns:w14="http://schemas.microsoft.com/office/word/2010/wordml" xmlns:w15="http://schemas.microsoft.com/office/word/2012/wordml" xmlns:w16se="http://schemas.microsoft.com/office/word/2015/wordml/symex" xmlns:wpg="http://schemas.microsoft.com/office/word/2010/wordprocessingGroup" xmlns:wpi="http://schemas.microsoft.com/office/word/2010/wordprocessingInk" xmlns:wne="http://schemas.microsoft.com/office/word/2006/wordml" xmlns:wps="http://schemas.microsoft.com/office/word/2010/wordprocessingShape" mc:Ignorable="w14 w15 w16se wp14">
+<w:document xmlns:wpc="http://schemas.microsoft.com/office/word/2010/wordprocessingCanvas" xmlns:mo="http://schemas.microsoft.com/office/mac/office/2008/main" xmlns:mc="http://schemas.openxmlformats.org/markup-compatibility/2006" xmlns:mv="urn:schemas-microsoft-com:mac:vml" xmlns:o="urn:schemas-microsoft-com:office:office" xmlns:r="http://schemas.openxmlformats.org/officeDocument/2006/relationships" xmlns:m="http://schemas.openxmlformats.org/officeDocument/2006/math" xmlns:v="urn:schemas-microsoft-com:vml" xmlns:wp14="http://schemas.microsoft.com/office/word/2010/wordprocessingDrawing" xmlns:wp="http://schemas.openxmlformats.org/drawingml/2006/wordprocessingDrawing" xmlns:w10="urn:schemas-microsoft-com:office:word" xmlns:w="http://schemas.openxmlformats.org/wordprocessingml/2006/main" xmlns:w14="http://schemas.microsoft.com/office/word/2010/wordml" xmlns:w15="http://schemas.microsoft.com/office/word/2012/wordml" xmlns:wpg="http://schemas.microsoft.com/office/word/2010/wordprocessingGroup" xmlns:wpi="http://schemas.microsoft.com/office/word/2010/wordprocessingInk" xmlns:wne="http://schemas.microsoft.com/office/word/2006/wordml" xmlns:wps="http://schemas.microsoft.com/office/word/2010/wordprocessingShape" mc:Ignorable="w14 w15 wp14">
   <w:body>
     <w:p>
       <w:pPr>
@@ -84,15 +84,7 @@
         <w:rPr>
           <w:rFonts w:eastAsiaTheme="minorHAnsi" w:cs="Arial"/>
         </w:rPr>
-        <w:t>在JPL（喷气推进实验室）的人性化界面工程小组，总所周知，我们为用户开发软件，我们坚持以人为本（用户为中心）的设计，所见为实 以及 不断从多次草图和原型中获取尽快学习的重要性. 尽管预算和时间通常是恒定不</w:t>
-      </w:r>
-      <w:bookmarkStart w:id="1" w:name="_GoBack"/>
-      <w:bookmarkEnd w:id="1"/>
-      <w:r>
-        <w:rPr>
-          <w:rFonts w:eastAsiaTheme="minorHAnsi" w:cs="Arial"/>
-        </w:rPr>
-        <w:t>变的，毕竟光速不也是个常量嘛。</w:t>
+        <w:t>在JPL（喷气推进实验室）的人性化界面工程小组，总所周知，我们为用户开发软件，我们坚持以人为本（用户为中心）的设计，所见为实 以及 不断从多次草图和原型中获取尽快学习的重要性. 尽管预算和时间通常是恒定不变的，毕竟光速不也是个常量嘛。</w:t>
       </w:r>
       <w:commentRangeEnd w:id="0"/>
       <w:r>
@@ -149,12 +141,50 @@
           <w:rFonts w:eastAsiaTheme="minorHAnsi" w:cs="Arial"/>
         </w:rPr>
       </w:pPr>
+      <w:commentRangeStart w:id="1"/>
+      <w:r>
+        <w:rPr>
+          <w:rFonts w:eastAsiaTheme="minorHAnsi" w:cs="Arial"/>
+        </w:rPr>
+        <w:t>讲道理，我们工作的某些领域确实有点不同寻常</w:t>
+      </w:r>
+      <w:commentRangeEnd w:id="1"/>
+      <w:r>
+        <w:rPr>
+          <w:rStyle w:val="a6"/>
+        </w:rPr>
+        <w:commentReference w:id="1"/>
+      </w:r>
+      <w:r>
+        <w:rPr>
+          <w:rFonts w:eastAsiaTheme="minorHAnsi" w:cs="Arial"/>
+        </w:rPr>
+        <w:t>。</w:t>
+      </w:r>
       <w:commentRangeStart w:id="2"/>
       <w:r>
         <w:rPr>
           <w:rFonts w:eastAsiaTheme="minorHAnsi" w:cs="Arial"/>
         </w:rPr>
-        <w:t>讲道理，我们工作的某些领域确实有点不同寻常</w:t>
+        <w:t>这</w:t>
+      </w:r>
+      <w:r>
+        <w:rPr>
+          <w:rFonts w:eastAsiaTheme="minorHAnsi" w:cs="Arial"/>
+        </w:rPr>
+        <w:t>是一个由联邦政府资助的实验室。</w:t>
+      </w:r>
+      <w:r>
+        <w:rPr>
+          <w:rFonts w:eastAsiaTheme="minorHAnsi" w:cs="Arial" w:hint="eastAsia"/>
+        </w:rPr>
+        <w:t>实验室</w:t>
+      </w:r>
+      <w:r>
+        <w:rPr>
+          <w:rFonts w:eastAsiaTheme="minorHAnsi" w:cs="Arial"/>
+        </w:rPr>
+        <w:t>的存在就是为了完成几乎不可能的任务。</w:t>
       </w:r>
       <w:commentRangeEnd w:id="2"/>
       <w:r>
@@ -162,38 +192,6 @@
           <w:rStyle w:val="a6"/>
         </w:rPr>
         <w:commentReference w:id="2"/>
-      </w:r>
-      <w:r>
-        <w:rPr>
-          <w:rFonts w:eastAsiaTheme="minorHAnsi" w:cs="Arial"/>
-        </w:rPr>
-        <w:t>。</w:t>
-      </w:r>
-      <w:commentRangeStart w:id="3"/>
-      <w:r>
-        <w:rPr>
-          <w:rFonts w:eastAsiaTheme="minorHAnsi" w:cs="Arial"/>
-        </w:rPr>
-        <w:t>这</w:t>
-      </w:r>
-      <w:r>
-        <w:rPr>
-          <w:rFonts w:eastAsiaTheme="minorHAnsi" w:cs="Arial"/>
-        </w:rPr>
-        <w:t>是一个由联邦政府资助的实验室。</w:t>
-      </w:r>
-      <w:r>
-        <w:rPr>
-          <w:rFonts w:eastAsiaTheme="minorHAnsi" w:cs="Arial"/>
-        </w:rPr>
-        <w:t>它的存在就是为了完成几乎不可能的任务。</w:t>
-      </w:r>
-      <w:commentRangeEnd w:id="3"/>
-      <w:r>
-        <w:rPr>
-          <w:rStyle w:val="a6"/>
-        </w:rPr>
-        <w:commentReference w:id="3"/>
       </w:r>
       <w:r>
         <w:rPr>
@@ -261,19 +259,19 @@
           <w:rFonts w:eastAsiaTheme="minorHAnsi" w:cs="Arial"/>
         </w:rPr>
       </w:pPr>
-      <w:commentRangeStart w:id="4"/>
+      <w:commentRangeStart w:id="3"/>
       <w:r>
         <w:rPr>
           <w:rFonts w:eastAsiaTheme="minorHAnsi" w:cs="Arial"/>
         </w:rPr>
         <w:t>我们通过外太空通讯网络与航天器通讯，巨大的射电天线分布在全球三个不同的站点。</w:t>
       </w:r>
-      <w:commentRangeEnd w:id="4"/>
+      <w:commentRangeEnd w:id="3"/>
       <w:r>
         <w:rPr>
           <w:rStyle w:val="a6"/>
         </w:rPr>
-        <w:commentReference w:id="4"/>
+        <w:commentReference w:id="3"/>
       </w:r>
       <w:r>
         <w:rPr>
@@ -335,12 +333,32 @@
           <w:rFonts w:eastAsiaTheme="minorHAnsi" w:cs="Arial"/>
         </w:rPr>
       </w:pPr>
+      <w:commentRangeStart w:id="4"/>
+      <w:r>
+        <w:rPr>
+          <w:rFonts w:eastAsiaTheme="minorHAnsi" w:cs="Arial"/>
+        </w:rPr>
+        <w:t>在这些众多的太空计划中包括众多的工作任务。</w:t>
+      </w:r>
+      <w:commentRangeEnd w:id="4"/>
+      <w:r>
+        <w:rPr>
+          <w:rStyle w:val="a6"/>
+        </w:rPr>
+        <w:commentReference w:id="4"/>
+      </w:r>
+      <w:r>
+        <w:rPr>
+          <w:rFonts w:eastAsiaTheme="minorHAnsi" w:cs="Arial"/>
+        </w:rPr>
+        <w:t>我们团队的主要工作是为太空通讯网络（DSN）提供一个全新的交互界面，以便于更好的监控、调试和纠正数据通讯中的各种问题。</w:t>
+      </w:r>
       <w:commentRangeStart w:id="5"/>
       <w:r>
         <w:rPr>
           <w:rFonts w:eastAsiaTheme="minorHAnsi" w:cs="Arial"/>
         </w:rPr>
-        <w:t>在这些众多的太空计划中包括众多的工作任务。</w:t>
+        <w:t>通过这些界面能快捷的查看问题，并非常简单对底层相关信息进行跟踪，方便排查问题。</w:t>
       </w:r>
       <w:commentRangeEnd w:id="5"/>
       <w:r>
@@ -348,26 +366,6 @@
           <w:rStyle w:val="a6"/>
         </w:rPr>
         <w:commentReference w:id="5"/>
-      </w:r>
-      <w:r>
-        <w:rPr>
-          <w:rFonts w:eastAsiaTheme="minorHAnsi" w:cs="Arial"/>
-        </w:rPr>
-        <w:t>我们团队的主要工作是为太空通讯网络（DSN）提供一个全新的交互界面，以便于更好的监控、调试和纠正数据通讯中的各种问题。</w:t>
-      </w:r>
-      <w:commentRangeStart w:id="6"/>
-      <w:r>
-        <w:rPr>
-          <w:rFonts w:eastAsiaTheme="minorHAnsi" w:cs="Arial"/>
-        </w:rPr>
-        <w:t>通过这些界面能快捷的查看问题，并非常简单对底层相关信息进行跟踪，方便排查问题。</w:t>
-      </w:r>
-      <w:commentRangeEnd w:id="6"/>
-      <w:r>
-        <w:rPr>
-          <w:rStyle w:val="a6"/>
-        </w:rPr>
-        <w:commentReference w:id="6"/>
       </w:r>
     </w:p>
     <w:p>
@@ -423,7 +421,7 @@
           <w:rFonts w:eastAsiaTheme="minorHAnsi" w:cs="Arial"/>
         </w:rPr>
       </w:pPr>
-      <w:commentRangeStart w:id="7"/>
+      <w:commentRangeStart w:id="6"/>
       <w:r>
         <w:rPr>
           <w:rFonts w:eastAsiaTheme="minorHAnsi" w:cs="Arial"/>
@@ -485,12 +483,12 @@
         </w:rPr>
         <w:t>那些专家真的在用绞尽脑汁在做他们应该做的事，而不是浪费精力在软件缺陷上。</w:t>
       </w:r>
-      <w:commentRangeEnd w:id="7"/>
+      <w:commentRangeEnd w:id="6"/>
       <w:r>
         <w:rPr>
           <w:rStyle w:val="a6"/>
         </w:rPr>
-        <w:commentReference w:id="7"/>
+        <w:commentReference w:id="6"/>
       </w:r>
     </w:p>
     <w:p>
@@ -659,7 +657,7 @@
         </w:rPr>
         <w:t>）</w:t>
       </w:r>
-      <w:commentRangeStart w:id="8"/>
+      <w:commentRangeStart w:id="7"/>
       <w:r>
         <w:rPr>
           <w:rFonts w:asciiTheme="minorHAnsi" w:eastAsiaTheme="minorHAnsi" w:hAnsiTheme="minorHAnsi" w:cs="Arial"/>
@@ -675,14 +673,14 @@
         </w:rPr>
         <w:t>.</w:t>
       </w:r>
-      <w:commentRangeEnd w:id="8"/>
+      <w:commentRangeEnd w:id="7"/>
       <w:r>
         <w:rPr>
           <w:rStyle w:val="a6"/>
           <w:rFonts w:asciiTheme="minorHAnsi" w:hAnsiTheme="minorHAnsi" w:cstheme="minorBidi"/>
           <w:kern w:val="2"/>
         </w:rPr>
-        <w:commentReference w:id="8"/>
+        <w:commentReference w:id="7"/>
       </w:r>
       <w:r>
         <w:rPr>
@@ -786,7 +784,7 @@
           <w:rFonts w:eastAsiaTheme="minorHAnsi" w:cs="Arial"/>
         </w:rPr>
       </w:pPr>
-      <w:commentRangeStart w:id="9"/>
+      <w:commentRangeStart w:id="8"/>
       <w:r>
         <w:rPr>
           <w:rStyle w:val="s1"/>
@@ -795,12 +793,12 @@
         </w:rPr>
         <w:t>只有</w:t>
       </w:r>
-      <w:commentRangeEnd w:id="9"/>
+      <w:commentRangeEnd w:id="8"/>
       <w:r>
         <w:rPr>
           <w:rStyle w:val="a6"/>
         </w:rPr>
-        <w:commentReference w:id="9"/>
+        <w:commentReference w:id="8"/>
       </w:r>
       <w:r>
         <w:rPr>
@@ -1024,7 +1022,7 @@
         </w:rPr>
         <w:t xml:space="preserve"> </w:t>
       </w:r>
-      <w:commentRangeStart w:id="10"/>
+      <w:commentRangeStart w:id="9"/>
       <w:r>
         <w:rPr>
           <w:rStyle w:val="apple-converted-space"/>
@@ -1084,14 +1082,14 @@
         </w:rPr>
         <w:t>这样的访问量是巨大的</w:t>
       </w:r>
-      <w:commentRangeEnd w:id="10"/>
+      <w:commentRangeEnd w:id="9"/>
       <w:r>
         <w:rPr>
           <w:rStyle w:val="a6"/>
           <w:rFonts w:asciiTheme="minorHAnsi" w:hAnsiTheme="minorHAnsi" w:cstheme="minorBidi"/>
           <w:kern w:val="2"/>
         </w:rPr>
-        <w:commentReference w:id="10"/>
+        <w:commentReference w:id="9"/>
       </w:r>
       <w:r>
         <w:rPr>
@@ -1203,22 +1201,24 @@
         </w:rPr>
         <w:t>叙述板和一系列图片来展示想法，</w:t>
       </w:r>
-      <w:commentRangeStart w:id="11"/>
+      <w:commentRangeStart w:id="10"/>
       <w:r>
         <w:rPr>
           <w:rFonts w:asciiTheme="minorHAnsi" w:eastAsiaTheme="minorHAnsi" w:hAnsiTheme="minorHAnsi" w:cs="Arial"/>
         </w:rPr>
         <w:t>这些基于纸张和基于经验的原型来评估那些人们需要但是还未开发出来的工具。</w:t>
       </w:r>
-      <w:commentRangeEnd w:id="11"/>
+      <w:commentRangeEnd w:id="10"/>
       <w:r>
         <w:rPr>
           <w:rStyle w:val="a6"/>
           <w:rFonts w:asciiTheme="minorHAnsi" w:hAnsiTheme="minorHAnsi" w:cstheme="minorBidi"/>
           <w:kern w:val="2"/>
         </w:rPr>
-        <w:commentReference w:id="11"/>
-      </w:r>
+        <w:commentReference w:id="10"/>
+      </w:r>
+      <w:bookmarkStart w:id="11" w:name="_GoBack"/>
+      <w:bookmarkEnd w:id="11"/>
     </w:p>
     <w:p>
       <w:pPr>
@@ -1522,7 +1522,7 @@
 </file>
 
 <file path=word/comments.xml><?xml version="1.0" encoding="utf-8"?>
-<w:comments xmlns:wpc="http://schemas.microsoft.com/office/word/2010/wordprocessingCanvas" xmlns:cx="http://schemas.microsoft.com/office/drawing/2014/chartex" xmlns:cx1="http://schemas.microsoft.com/office/drawing/2015/9/8/chartex" xmlns:cx2="http://schemas.microsoft.com/office/drawing/2015/10/21/chartex" xmlns:cx3="http://schemas.microsoft.com/office/drawing/2016/5/9/chartex" xmlns:cx4="http://schemas.microsoft.com/office/drawing/2016/5/10/chartex" xmlns:cx5="http://schemas.microsoft.com/office/drawing/2016/5/11/chartex" xmlns:cx6="http://schemas.microsoft.com/office/drawing/2016/5/12/chartex" xmlns:cx7="http://schemas.microsoft.com/office/drawing/2016/5/13/chartex" xmlns:cx8="http://schemas.microsoft.com/office/drawing/2016/5/14/chartex" xmlns:mc="http://schemas.openxmlformats.org/markup-compatibility/2006" xmlns:aink="http://schemas.microsoft.com/office/drawing/2016/ink" xmlns:am3d="http://schemas.microsoft.com/office/drawing/2017/model3d" xmlns:o="urn:schemas-microsoft-com:office:office" xmlns:r="http://schemas.openxmlformats.org/officeDocument/2006/relationships" xmlns:m="http://schemas.openxmlformats.org/officeDocument/2006/math" xmlns:v="urn:schemas-microsoft-com:vml" xmlns:wp14="http://schemas.microsoft.com/office/word/2010/wordprocessingDrawing" xmlns:wp="http://schemas.openxmlformats.org/drawingml/2006/wordprocessingDrawing" xmlns:w10="urn:schemas-microsoft-com:office:word" xmlns:w="http://schemas.openxmlformats.org/wordprocessingml/2006/main" xmlns:w14="http://schemas.microsoft.com/office/word/2010/wordml" xmlns:w15="http://schemas.microsoft.com/office/word/2012/wordml" xmlns:w16se="http://schemas.microsoft.com/office/word/2015/wordml/symex" xmlns:wpg="http://schemas.microsoft.com/office/word/2010/wordprocessingGroup" xmlns:wpi="http://schemas.microsoft.com/office/word/2010/wordprocessingInk" xmlns:wne="http://schemas.microsoft.com/office/word/2006/wordml" xmlns:wps="http://schemas.microsoft.com/office/word/2010/wordprocessingShape" mc:Ignorable="w14 w15 w16se wp14">
+<w:comments xmlns:wpc="http://schemas.microsoft.com/office/word/2010/wordprocessingCanvas" xmlns:mo="http://schemas.microsoft.com/office/mac/office/2008/main" xmlns:mc="http://schemas.openxmlformats.org/markup-compatibility/2006" xmlns:mv="urn:schemas-microsoft-com:mac:vml" xmlns:o="urn:schemas-microsoft-com:office:office" xmlns:r="http://schemas.openxmlformats.org/officeDocument/2006/relationships" xmlns:m="http://schemas.openxmlformats.org/officeDocument/2006/math" xmlns:v="urn:schemas-microsoft-com:vml" xmlns:wp14="http://schemas.microsoft.com/office/word/2010/wordprocessingDrawing" xmlns:wp="http://schemas.openxmlformats.org/drawingml/2006/wordprocessingDrawing" xmlns:w10="urn:schemas-microsoft-com:office:word" xmlns:w="http://schemas.openxmlformats.org/wordprocessingml/2006/main" xmlns:w14="http://schemas.microsoft.com/office/word/2010/wordml" xmlns:w15="http://schemas.microsoft.com/office/word/2012/wordml" xmlns:wpg="http://schemas.microsoft.com/office/word/2010/wordprocessingGroup" xmlns:wpi="http://schemas.microsoft.com/office/word/2010/wordprocessingInk" xmlns:wne="http://schemas.microsoft.com/office/word/2006/wordml" xmlns:wps="http://schemas.microsoft.com/office/word/2010/wordprocessingShape" mc:Ignorable="w14 w15 wp14">
   <w:comment w:id="0" w:author="杨永乐" w:date="2017-06-18T17:24:00Z" w:initials="杨永乐">
     <w:p>
       <w:pPr>
@@ -1584,7 +1584,7 @@
       </w:r>
     </w:p>
   </w:comment>
-  <w:comment w:id="2" w:author="杨永乐" w:date="2017-06-18T17:18:00Z" w:initials="杨永乐">
+  <w:comment w:id="1" w:author="杨永乐" w:date="2017-06-18T17:18:00Z" w:initials="杨永乐">
     <w:p>
       <w:pPr>
         <w:pStyle w:val="a7"/>
@@ -1603,7 +1603,7 @@
       </w:r>
     </w:p>
   </w:comment>
-  <w:comment w:id="3" w:author="杨永乐" w:date="2017-06-18T17:19:00Z" w:initials="杨永乐">
+  <w:comment w:id="2" w:author="杨永乐" w:date="2017-06-18T17:19:00Z" w:initials="杨永乐">
     <w:p>
       <w:pPr>
         <w:tabs>
@@ -1655,19 +1655,63 @@
     <w:p>
       <w:pPr>
         <w:pStyle w:val="a7"/>
+      </w:pPr>
+    </w:p>
+  </w:comment>
+  <w:comment w:id="3" w:author="杨永乐" w:date="2017-06-18T18:53:00Z" w:initials="杨永乐">
+    <w:p>
+      <w:pPr>
+        <w:pStyle w:val="a7"/>
+      </w:pPr>
+      <w:r>
+        <w:rPr>
+          <w:rStyle w:val="a6"/>
+        </w:rPr>
+        <w:annotationRef/>
+      </w:r>
+      <w:r>
         <w:rPr>
           <w:rFonts w:hint="eastAsia"/>
         </w:rPr>
-      </w:pPr>
+        <w:t>我们和航天器之间的通讯是外太空网络系统</w:t>
+      </w:r>
+      <w:r>
+        <w:rPr>
+          <w:rFonts w:hint="eastAsia"/>
+        </w:rPr>
+        <w:t>（DSN）</w:t>
+      </w:r>
+      <w:r>
+        <w:rPr>
+          <w:rFonts w:hint="eastAsia"/>
+        </w:rPr>
+        <w:t>：分布在全球的三个射电天线矩阵。</w:t>
+      </w:r>
     </w:p>
   </w:comment>
-  <w:comment w:id="4" w:author="杨永乐" w:date="2017-06-18T18:53:00Z" w:initials="杨永乐">
+  <w:comment w:id="4" w:author="杨永乐" w:date="2017-06-18T19:02:00Z" w:initials="杨永乐">
     <w:p>
       <w:pPr>
         <w:pStyle w:val="a7"/>
+      </w:pPr>
+      <w:r>
+        <w:rPr>
+          <w:rStyle w:val="a6"/>
+        </w:rPr>
+        <w:annotationRef/>
+      </w:r>
+      <w:r>
         <w:rPr>
           <w:rFonts w:hint="eastAsia"/>
         </w:rPr>
+        <w:t>在日常繁杂的任务中，</w:t>
+      </w:r>
+    </w:p>
+  </w:comment>
+  <w:comment w:id="5" w:author="杨永乐" w:date="2017-06-18T19:04:00Z" w:initials="杨永乐">
+    <w:p>
+      <w:pPr>
+        <w:pStyle w:val="a7"/>
       </w:pPr>
       <w:r>
         <w:rPr>
@@ -1679,23 +1723,49 @@
         <w:rPr>
           <w:rFonts w:hint="eastAsia"/>
         </w:rPr>
-        <w:t>我们和航天器之间的通讯是外太空网络系统</w:t>
+        <w:t>能够快速及时地查到问题的真正原因对于他们至关重要。</w:t>
+      </w:r>
+    </w:p>
+  </w:comment>
+  <w:comment w:id="6" w:author="杨永乐" w:date="2017-06-18T19:19:00Z" w:initials="杨永乐">
+    <w:p>
+      <w:pPr>
+        <w:pStyle w:val="a7"/>
+      </w:pPr>
+      <w:r>
+        <w:rPr>
+          <w:rStyle w:val="a6"/>
+        </w:rPr>
+        <w:annotationRef/>
       </w:r>
       <w:r>
         <w:rPr>
           <w:rFonts w:hint="eastAsia"/>
         </w:rPr>
-        <w:t>（DSN）</w:t>
+        <w:t>在自动化测量领域，我们给专家设计的软件是帮助他们运用聪明才智解决专业问题，而在使用软件上困惑不已。</w:t>
+      </w:r>
+    </w:p>
+  </w:comment>
+  <w:comment w:id="7" w:author="杨永乐" w:date="2017-06-18T19:26:00Z" w:initials="杨永乐">
+    <w:p>
+      <w:pPr>
+        <w:pStyle w:val="a7"/>
+      </w:pPr>
+      <w:r>
+        <w:rPr>
+          <w:rStyle w:val="a6"/>
+        </w:rPr>
+        <w:annotationRef/>
       </w:r>
       <w:r>
         <w:rPr>
           <w:rFonts w:hint="eastAsia"/>
         </w:rPr>
-        <w:t>：分布在全球的三个射电天线矩阵。</w:t>
+        <w:t>如今火星好奇号收集的数据已经是海量的、</w:t>
       </w:r>
     </w:p>
   </w:comment>
-  <w:comment w:id="5" w:author="杨永乐" w:date="2017-06-18T19:02:00Z" w:initials="杨永乐">
+  <w:comment w:id="8" w:author="杨永乐" w:date="2017-06-18T19:45:00Z" w:initials="杨永乐">
     <w:p>
       <w:pPr>
         <w:pStyle w:val="a7"/>
@@ -1710,139 +1780,51 @@
         <w:rPr>
           <w:rFonts w:hint="eastAsia"/>
         </w:rPr>
-        <w:t>在日常繁杂的任务中，</w:t>
+        <w:t>删除</w:t>
       </w:r>
     </w:p>
   </w:comment>
-  <w:comment w:id="6" w:author="杨永乐" w:date="2017-06-18T19:04:00Z" w:initials="杨永乐">
+  <w:comment w:id="9" w:author="杨永乐" w:date="2017-06-18T19:49:00Z" w:initials="杨永乐">
     <w:p>
       <w:pPr>
         <w:pStyle w:val="a7"/>
+      </w:pPr>
+      <w:r>
+        <w:rPr>
+          <w:rStyle w:val="a6"/>
+        </w:rPr>
+        <w:annotationRef/>
+      </w:r>
+      <w:r>
         <w:rPr>
           <w:rFonts w:hint="eastAsia"/>
         </w:rPr>
-      </w:pPr>
-      <w:r>
-        <w:rPr>
-          <w:rStyle w:val="a6"/>
-        </w:rPr>
-        <w:annotationRef/>
+        <w:t>有时候，隔壁大楼的工作人员就是我们的用户群，但是他们</w:t>
       </w:r>
       <w:r>
         <w:rPr>
           <w:rFonts w:hint="eastAsia"/>
         </w:rPr>
-        <w:t>能够快速及时地查到问题的真正原因对于他们至关重要。</w:t>
+        <w:t>需要</w:t>
+      </w:r>
+      <w:r>
+        <w:rPr>
+          <w:rFonts w:hint="eastAsia"/>
+        </w:rPr>
+        <w:t>的</w:t>
+      </w:r>
+      <w:r>
+        <w:rPr>
+          <w:rFonts w:hint="eastAsia"/>
+        </w:rPr>
+        <w:t>访问级别很高。</w:t>
       </w:r>
     </w:p>
   </w:comment>
-  <w:comment w:id="7" w:author="杨永乐" w:date="2017-06-18T19:19:00Z" w:initials="杨永乐">
+  <w:comment w:id="10" w:author="杨永乐" w:date="2017-06-18T20:34:00Z" w:initials="杨永乐">
     <w:p>
       <w:pPr>
         <w:pStyle w:val="a7"/>
-        <w:rPr>
-          <w:rFonts w:hint="eastAsia"/>
-        </w:rPr>
-      </w:pPr>
-      <w:r>
-        <w:rPr>
-          <w:rStyle w:val="a6"/>
-        </w:rPr>
-        <w:annotationRef/>
-      </w:r>
-      <w:r>
-        <w:rPr>
-          <w:rFonts w:hint="eastAsia"/>
-        </w:rPr>
-        <w:t>在自动化测量领域，我们给专家设计的软件是帮助他们运用聪明才智解决专业问题，而在使用软件上困惑不已。</w:t>
-      </w:r>
-    </w:p>
-  </w:comment>
-  <w:comment w:id="8" w:author="杨永乐" w:date="2017-06-18T19:26:00Z" w:initials="杨永乐">
-    <w:p>
-      <w:pPr>
-        <w:pStyle w:val="a7"/>
-        <w:rPr>
-          <w:rFonts w:hint="eastAsia"/>
-        </w:rPr>
-      </w:pPr>
-      <w:r>
-        <w:rPr>
-          <w:rStyle w:val="a6"/>
-        </w:rPr>
-        <w:annotationRef/>
-      </w:r>
-      <w:r>
-        <w:rPr>
-          <w:rFonts w:hint="eastAsia"/>
-        </w:rPr>
-        <w:t>如今火星好奇号收集的数据已经是海量的、</w:t>
-      </w:r>
-    </w:p>
-  </w:comment>
-  <w:comment w:id="9" w:author="杨永乐" w:date="2017-06-18T19:45:00Z" w:initials="杨永乐">
-    <w:p>
-      <w:pPr>
-        <w:pStyle w:val="a7"/>
-      </w:pPr>
-      <w:r>
-        <w:rPr>
-          <w:rStyle w:val="a6"/>
-        </w:rPr>
-        <w:annotationRef/>
-      </w:r>
-      <w:r>
-        <w:rPr>
-          <w:rFonts w:hint="eastAsia"/>
-        </w:rPr>
-        <w:t>删除</w:t>
-      </w:r>
-    </w:p>
-  </w:comment>
-  <w:comment w:id="10" w:author="杨永乐" w:date="2017-06-18T19:49:00Z" w:initials="杨永乐">
-    <w:p>
-      <w:pPr>
-        <w:pStyle w:val="a7"/>
-      </w:pPr>
-      <w:r>
-        <w:rPr>
-          <w:rStyle w:val="a6"/>
-        </w:rPr>
-        <w:annotationRef/>
-      </w:r>
-      <w:r>
-        <w:rPr>
-          <w:rFonts w:hint="eastAsia"/>
-        </w:rPr>
-        <w:t>有时候，隔壁大楼的工作人员就是我们的用户群，但是他们</w:t>
-      </w:r>
-      <w:r>
-        <w:rPr>
-          <w:rFonts w:hint="eastAsia"/>
-        </w:rPr>
-        <w:t>需要</w:t>
-      </w:r>
-      <w:r>
-        <w:rPr>
-          <w:rFonts w:hint="eastAsia"/>
-        </w:rPr>
-        <w:t>的</w:t>
-      </w:r>
-      <w:r>
-        <w:rPr>
-          <w:rFonts w:hint="eastAsia"/>
-        </w:rPr>
-        <w:t>访问级别很高。</w:t>
-      </w:r>
-    </w:p>
-  </w:comment>
-  <w:comment w:id="11" w:author="杨永乐" w:date="2017-06-18T20:34:00Z" w:initials="杨永乐">
-    <w:p>
-      <w:pPr>
-        <w:pStyle w:val="a7"/>
-        <w:rPr>
-          <w:rFonts w:hint="eastAsia"/>
-        </w:rPr>
       </w:pPr>
       <w:r>
         <w:rPr>
@@ -1862,7 +1844,7 @@
 </file>
 
 <file path=word/commentsExtended.xml><?xml version="1.0" encoding="utf-8"?>
-<w15:commentsEx xmlns:wpc="http://schemas.microsoft.com/office/word/2010/wordprocessingCanvas" xmlns:cx="http://schemas.microsoft.com/office/drawing/2014/chartex" xmlns:cx1="http://schemas.microsoft.com/office/drawing/2015/9/8/chartex" xmlns:cx2="http://schemas.microsoft.com/office/drawing/2015/10/21/chartex" xmlns:cx3="http://schemas.microsoft.com/office/drawing/2016/5/9/chartex" xmlns:cx4="http://schemas.microsoft.com/office/drawing/2016/5/10/chartex" xmlns:cx5="http://schemas.microsoft.com/office/drawing/2016/5/11/chartex" xmlns:cx6="http://schemas.microsoft.com/office/drawing/2016/5/12/chartex" xmlns:cx7="http://schemas.microsoft.com/office/drawing/2016/5/13/chartex" xmlns:cx8="http://schemas.microsoft.com/office/drawing/2016/5/14/chartex" xmlns:mc="http://schemas.openxmlformats.org/markup-compatibility/2006" xmlns:aink="http://schemas.microsoft.com/office/drawing/2016/ink" xmlns:am3d="http://schemas.microsoft.com/office/drawing/2017/model3d" xmlns:o="urn:schemas-microsoft-com:office:office" xmlns:r="http://schemas.openxmlformats.org/officeDocument/2006/relationships" xmlns:m="http://schemas.openxmlformats.org/officeDocument/2006/math" xmlns:v="urn:schemas-microsoft-com:vml" xmlns:wp14="http://schemas.microsoft.com/office/word/2010/wordprocessingDrawing" xmlns:wp="http://schemas.openxmlformats.org/drawingml/2006/wordprocessingDrawing" xmlns:w10="urn:schemas-microsoft-com:office:word" xmlns:w="http://schemas.openxmlformats.org/wordprocessingml/2006/main" xmlns:w14="http://schemas.microsoft.com/office/word/2010/wordml" xmlns:w15="http://schemas.microsoft.com/office/word/2012/wordml" xmlns:w16se="http://schemas.microsoft.com/office/word/2015/wordml/symex" xmlns:wpg="http://schemas.microsoft.com/office/word/2010/wordprocessingGroup" xmlns:wpi="http://schemas.microsoft.com/office/word/2010/wordprocessingInk" xmlns:wne="http://schemas.microsoft.com/office/word/2006/wordml" xmlns:wps="http://schemas.microsoft.com/office/word/2010/wordprocessingShape" mc:Ignorable="w14 w15 w16se wp14">
+<w15:commentsEx xmlns:wpc="http://schemas.microsoft.com/office/word/2010/wordprocessingCanvas" xmlns:mo="http://schemas.microsoft.com/office/mac/office/2008/main" xmlns:mc="http://schemas.openxmlformats.org/markup-compatibility/2006" xmlns:mv="urn:schemas-microsoft-com:mac:vml" xmlns:o="urn:schemas-microsoft-com:office:office" xmlns:r="http://schemas.openxmlformats.org/officeDocument/2006/relationships" xmlns:m="http://schemas.openxmlformats.org/officeDocument/2006/math" xmlns:v="urn:schemas-microsoft-com:vml" xmlns:wp14="http://schemas.microsoft.com/office/word/2010/wordprocessingDrawing" xmlns:wp="http://schemas.openxmlformats.org/drawingml/2006/wordprocessingDrawing" xmlns:w10="urn:schemas-microsoft-com:office:word" xmlns:w="http://schemas.openxmlformats.org/wordprocessingml/2006/main" xmlns:w14="http://schemas.microsoft.com/office/word/2010/wordml" xmlns:w15="http://schemas.microsoft.com/office/word/2012/wordml" xmlns:wpg="http://schemas.microsoft.com/office/word/2010/wordprocessingGroup" xmlns:wpi="http://schemas.microsoft.com/office/word/2010/wordprocessingInk" xmlns:wne="http://schemas.microsoft.com/office/word/2006/wordml" xmlns:wps="http://schemas.microsoft.com/office/word/2010/wordprocessingShape" mc:Ignorable="w14 w15 wp14">
   <w15:commentEx w15:paraId="4541E31E" w15:done="0"/>
   <w15:commentEx w15:paraId="2D8D5DFC" w15:done="0"/>
   <w15:commentEx w15:paraId="21798AF5" w15:done="0"/>
@@ -1878,7 +1860,7 @@
 </file>
 
 <file path=word/people.xml><?xml version="1.0" encoding="utf-8"?>
-<w15:people xmlns:wpc="http://schemas.microsoft.com/office/word/2010/wordprocessingCanvas" xmlns:cx="http://schemas.microsoft.com/office/drawing/2014/chartex" xmlns:cx1="http://schemas.microsoft.com/office/drawing/2015/9/8/chartex" xmlns:cx2="http://schemas.microsoft.com/office/drawing/2015/10/21/chartex" xmlns:cx3="http://schemas.microsoft.com/office/drawing/2016/5/9/chartex" xmlns:cx4="http://schemas.microsoft.com/office/drawing/2016/5/10/chartex" xmlns:cx5="http://schemas.microsoft.com/office/drawing/2016/5/11/chartex" xmlns:cx6="http://schemas.microsoft.com/office/drawing/2016/5/12/chartex" xmlns:cx7="http://schemas.microsoft.com/office/drawing/2016/5/13/chartex" xmlns:cx8="http://schemas.microsoft.com/office/drawing/2016/5/14/chartex" xmlns:mc="http://schemas.openxmlformats.org/markup-compatibility/2006" xmlns:aink="http://schemas.microsoft.com/office/drawing/2016/ink" xmlns:am3d="http://schemas.microsoft.com/office/drawing/2017/model3d" xmlns:o="urn:schemas-microsoft-com:office:office" xmlns:r="http://schemas.openxmlformats.org/officeDocument/2006/relationships" xmlns:m="http://schemas.openxmlformats.org/officeDocument/2006/math" xmlns:v="urn:schemas-microsoft-com:vml" xmlns:wp14="http://schemas.microsoft.com/office/word/2010/wordprocessingDrawing" xmlns:wp="http://schemas.openxmlformats.org/drawingml/2006/wordprocessingDrawing" xmlns:w10="urn:schemas-microsoft-com:office:word" xmlns:w="http://schemas.openxmlformats.org/wordprocessingml/2006/main" xmlns:w14="http://schemas.microsoft.com/office/word/2010/wordml" xmlns:w15="http://schemas.microsoft.com/office/word/2012/wordml" xmlns:w16se="http://schemas.microsoft.com/office/word/2015/wordml/symex" xmlns:wpg="http://schemas.microsoft.com/office/word/2010/wordprocessingGroup" xmlns:wpi="http://schemas.microsoft.com/office/word/2010/wordprocessingInk" xmlns:wne="http://schemas.microsoft.com/office/word/2006/wordml" xmlns:wps="http://schemas.microsoft.com/office/word/2010/wordprocessingShape" mc:Ignorable="w14 w15 w16se wp14">
+<w15:people xmlns:wpc="http://schemas.microsoft.com/office/word/2010/wordprocessingCanvas" xmlns:mo="http://schemas.microsoft.com/office/mac/office/2008/main" xmlns:mc="http://schemas.openxmlformats.org/markup-compatibility/2006" xmlns:mv="urn:schemas-microsoft-com:mac:vml" xmlns:o="urn:schemas-microsoft-com:office:office" xmlns:r="http://schemas.openxmlformats.org/officeDocument/2006/relationships" xmlns:m="http://schemas.openxmlformats.org/officeDocument/2006/math" xmlns:v="urn:schemas-microsoft-com:vml" xmlns:wp14="http://schemas.microsoft.com/office/word/2010/wordprocessingDrawing" xmlns:wp="http://schemas.openxmlformats.org/drawingml/2006/wordprocessingDrawing" xmlns:w10="urn:schemas-microsoft-com:office:word" xmlns:w="http://schemas.openxmlformats.org/wordprocessingml/2006/main" xmlns:w14="http://schemas.microsoft.com/office/word/2010/wordml" xmlns:w15="http://schemas.microsoft.com/office/word/2012/wordml" xmlns:wpg="http://schemas.microsoft.com/office/word/2010/wordprocessingGroup" xmlns:wpi="http://schemas.microsoft.com/office/word/2010/wordprocessingInk" xmlns:wne="http://schemas.microsoft.com/office/word/2006/wordml" xmlns:wps="http://schemas.microsoft.com/office/word/2010/wordprocessingShape" mc:Ignorable="w14 w15 wp14">
   <w15:person w15:author="杨永乐">
     <w15:presenceInfo w15:providerId="Windows Live" w15:userId="249582f93b0896d3"/>
   </w15:person>
@@ -1886,7 +1868,7 @@
 </file>
 
 <file path=word/styles.xml><?xml version="1.0" encoding="utf-8"?>
-<w:styles xmlns:mc="http://schemas.openxmlformats.org/markup-compatibility/2006" xmlns:r="http://schemas.openxmlformats.org/officeDocument/2006/relationships" xmlns:w="http://schemas.openxmlformats.org/wordprocessingml/2006/main" xmlns:w14="http://schemas.microsoft.com/office/word/2010/wordml" xmlns:w15="http://schemas.microsoft.com/office/word/2012/wordml" xmlns:w16se="http://schemas.microsoft.com/office/word/2015/wordml/symex" mc:Ignorable="w14 w15 w16se">
+<w:styles xmlns:mc="http://schemas.openxmlformats.org/markup-compatibility/2006" xmlns:r="http://schemas.openxmlformats.org/officeDocument/2006/relationships" xmlns:w="http://schemas.openxmlformats.org/wordprocessingml/2006/main" xmlns:w14="http://schemas.microsoft.com/office/word/2010/wordml" xmlns:w15="http://schemas.microsoft.com/office/word/2012/wordml" mc:Ignorable="w14 w15">
   <w:docDefaults>
     <w:rPrDefault>
       <w:rPr>
@@ -1899,7 +1881,7 @@
     </w:rPrDefault>
     <w:pPrDefault/>
   </w:docDefaults>
-  <w:latentStyles w:defLockedState="0" w:defUIPriority="99" w:defSemiHidden="0" w:defUnhideWhenUsed="0" w:defQFormat="0" w:count="375">
+  <w:latentStyles w:defLockedState="0" w:defUIPriority="99" w:defSemiHidden="0" w:defUnhideWhenUsed="0" w:defQFormat="0" w:count="380">
     <w:lsdException w:name="Normal" w:uiPriority="0" w:qFormat="1"/>
     <w:lsdException w:name="heading 1" w:uiPriority="9" w:qFormat="1"/>
     <w:lsdException w:name="heading 2" w:semiHidden="1" w:uiPriority="9" w:unhideWhenUsed="1" w:qFormat="1"/>
@@ -2404,7 +2386,7 @@
     </w:pPr>
   </w:style>
   <w:style w:type="character" w:customStyle="1" w:styleId="a8">
-    <w:name w:val="批注文字 字符"/>
+    <w:name w:val="批注文字字符"/>
     <w:basedOn w:val="a0"/>
     <w:link w:val="a7"/>
     <w:uiPriority w:val="99"/>
@@ -2425,7 +2407,7 @@
     </w:rPr>
   </w:style>
   <w:style w:type="character" w:customStyle="1" w:styleId="aa">
-    <w:name w:val="批注主题 字符"/>
+    <w:name w:val="批注主题字符"/>
     <w:basedOn w:val="a8"/>
     <w:link w:val="a9"/>
     <w:uiPriority w:val="99"/>
@@ -2451,7 +2433,7 @@
     </w:rPr>
   </w:style>
   <w:style w:type="character" w:customStyle="1" w:styleId="ac">
-    <w:name w:val="批注框文本 字符"/>
+    <w:name w:val="批注框文本字符"/>
     <w:basedOn w:val="a0"/>
     <w:link w:val="ab"/>
     <w:uiPriority w:val="99"/>
@@ -2732,7 +2714,7 @@
 </file>
 
 <file path=customXml/itemProps1.xml><?xml version="1.0" encoding="utf-8"?>
-<ds:datastoreItem xmlns:ds="http://schemas.openxmlformats.org/officeDocument/2006/customXml" ds:itemID="{7B3D4C15-2261-45F0-8030-3F3B0EFF4A52}">
+<ds:datastoreItem xmlns:ds="http://schemas.openxmlformats.org/officeDocument/2006/customXml" ds:itemID="{F4A8BAAC-8AD7-FB49-8C47-03147713C62B}">
   <ds:schemaRefs>
     <ds:schemaRef ds:uri="http://schemas.openxmlformats.org/officeDocument/2006/bibliography"/>
   </ds:schemaRefs>

</xml_diff>